<commit_message>
added how to go commit area with skip stage area
</commit_message>
<xml_diff>
--- a/git command.docx
+++ b/git command.docx
@@ -54,6 +54,7 @@
         </w:numPr>
       </w:pPr>
       <w:proofErr w:type="spellStart"/>
+      <w:proofErr w:type="gramStart"/>
       <w:r>
         <w:t>g</w:t>
       </w:r>
@@ -62,13 +63,51 @@
       </w:r>
       <w:proofErr w:type="spellEnd"/>
       <w:r>
-        <w:t xml:space="preserve">  add   </w:t>
+        <w:t xml:space="preserve">  add</w:t>
+      </w:r>
+      <w:proofErr w:type="gramEnd"/>
+      <w:r>
+        <w:t xml:space="preserve">   </w:t>
       </w:r>
       <w:r>
         <w:rPr>
           <w:color w:val="7030A0"/>
         </w:rPr>
         <w:t>--a</w:t>
+      </w:r>
+      <w:r>
+        <w:rPr>
+          <w:color w:val="7030A0"/>
+        </w:rPr>
+        <w:t xml:space="preserve">   </w:t>
+      </w:r>
+      <w:r>
+        <w:t xml:space="preserve">or  </w:t>
+      </w:r>
+      <w:r>
+        <w:t xml:space="preserve"> </w:t>
+      </w:r>
+      <w:proofErr w:type="spellStart"/>
+      <w:r>
+        <w:t>git</w:t>
+      </w:r>
+      <w:proofErr w:type="spellEnd"/>
+      <w:r>
+        <w:t xml:space="preserve"> add</w:t>
+      </w:r>
+      <w:r>
+        <w:rPr>
+          <w:color w:val="7030A0"/>
+        </w:rPr>
+        <w:t xml:space="preserve">  </w:t>
+      </w:r>
+      <w:r>
+        <w:rPr>
+          <w:color w:val="7030A0"/>
+          <w:sz w:val="56"/>
+          <w:szCs w:val="56"/>
+        </w:rPr>
+        <w:t>.</w:t>
       </w:r>
     </w:p>
     <w:p>
@@ -149,8 +188,74 @@
         </w:rPr>
         <w:t>git</w:t>
       </w:r>
+      <w:proofErr w:type="spellEnd"/>
+    </w:p>
+    <w:p>
+      <w:r>
+        <w:t xml:space="preserve">5. </w:t>
+      </w:r>
+      <w:proofErr w:type="gramStart"/>
+      <w:r>
+        <w:t>difference</w:t>
+      </w:r>
+      <w:proofErr w:type="gramEnd"/>
+      <w:r>
+        <w:t xml:space="preserve"> between “working” and  “stage” area</w:t>
+      </w:r>
+    </w:p>
+    <w:p>
+      <w:pPr>
+        <w:pStyle w:val="ListParagraph"/>
+        <w:numPr>
+          <w:ilvl w:val="0"/>
+          <w:numId w:val="2"/>
+        </w:numPr>
+      </w:pPr>
+      <w:proofErr w:type="spellStart"/>
+      <w:r>
+        <w:t>git</w:t>
+      </w:r>
+      <w:proofErr w:type="spellEnd"/>
+      <w:r>
+        <w:t xml:space="preserve"> diff </w:t>
+      </w:r>
+      <w:r>
+        <w:t>–</w:t>
+      </w:r>
+      <w:r>
+        <w:t>staged</w:t>
+      </w:r>
+    </w:p>
+    <w:p>
+      <w:r>
+        <w:t xml:space="preserve">6. for going to “commit” area.  </w:t>
+      </w:r>
+      <w:proofErr w:type="gramStart"/>
+      <w:r>
+        <w:t>skipping</w:t>
+      </w:r>
+      <w:proofErr w:type="gramEnd"/>
+      <w:r>
+        <w:t xml:space="preserve"> “stage” area</w:t>
+      </w:r>
+    </w:p>
+    <w:p>
+      <w:pPr>
+        <w:pStyle w:val="ListParagraph"/>
+        <w:numPr>
+          <w:ilvl w:val="0"/>
+          <w:numId w:val="2"/>
+        </w:numPr>
+      </w:pPr>
+      <w:proofErr w:type="spellStart"/>
+      <w:r>
+        <w:t>git</w:t>
+      </w:r>
+      <w:proofErr w:type="spellEnd"/>
+      <w:r>
+        <w:t xml:space="preserve"> commit  - a  -m   “comment here”</w:t>
+      </w:r>
       <w:bookmarkEnd w:id="0"/>
-      <w:proofErr w:type="spellEnd"/>
     </w:p>
     <w:sectPr>
       <w:pgSz w:w="12240" w:h="15840"/>
@@ -256,7 +361,7 @@
   <w:abstractNum w:abstractNumId="1">
     <w:nsid w:val="74BC1EE4"/>
     <w:multiLevelType w:val="hybridMultilevel"/>
-    <w:tmpl w:val="B70A8FB8"/>
+    <w:tmpl w:val="66880A76"/>
     <w:lvl w:ilvl="0" w:tplc="0409000B">
       <w:start w:val="1"/>
       <w:numFmt w:val="bullet"/>

</xml_diff>